<commit_message>
Update README.md in workflow dir
</commit_message>
<xml_diff>
--- a/workflow.docx
+++ b/workflow.docx
@@ -104,15 +104,7 @@
           <w:w w:val="115"/>
           <w:sz w:val="17"/>
         </w:rPr>
-        <w:t xml:space="preserve">Set </w:t>
-      </w:r>
-      <w:r>
-        <w:rPr>
-          <w:color w:val="4082C3"/>
-          <w:w w:val="115"/>
-          <w:sz w:val="17"/>
-        </w:rPr>
-        <w:t>Model BahaviorSpace</w:t>
+        <w:t>Set Model BahaviorSpace</w:t>
       </w:r>
     </w:p>
     <w:p>
@@ -188,19 +180,8 @@
           <w:w w:val="105"/>
           <w:sz w:val="15"/>
         </w:rPr>
-        <w:t>submit_</w:t>
-      </w:r>
-      <w:proofErr w:type="gramStart"/>
-      <w:r>
-        <w:rPr>
-          <w:rFonts w:ascii="Lucida Console"/>
-          <w:color w:val="4082C3"/>
-          <w:w w:val="105"/>
-          <w:sz w:val="15"/>
-        </w:rPr>
-        <w:t>jobarray.slurm</w:t>
-      </w:r>
-      <w:proofErr w:type="gramEnd"/>
+        <w:t>submit_jobarray.slurm</w:t>
+      </w:r>
     </w:p>
     <w:p>
       <w:pPr>
@@ -445,14 +426,7 @@
           <w:color w:val="333333"/>
           <w:w w:val="120"/>
         </w:rPr>
-        <w:t>. Experiments in Beh</w:t>
-      </w:r>
-      <w:r>
-        <w:rPr>
-          <w:color w:val="333333"/>
-          <w:w w:val="120"/>
-        </w:rPr>
-        <w:t>aviorSpace</w:t>
+        <w:t>. Experiments in BehaviorSpace</w:t>
       </w:r>
       <w:r>
         <w:rPr>
@@ -507,7 +481,6 @@
         </w:rPr>
         <w:t xml:space="preserve"> </w:t>
       </w:r>
-      <w:proofErr w:type="gramStart"/>
       <w:r>
         <w:rPr>
           <w:color w:val="333333"/>
@@ -545,7 +518,6 @@
         </w:rPr>
         <w:t>of</w:t>
       </w:r>
-      <w:proofErr w:type="gramEnd"/>
       <w:r>
         <w:rPr>
           <w:color w:val="333333"/>
@@ -1738,23 +1710,7 @@
           <w:color w:val="333333"/>
           <w:w w:val="115"/>
         </w:rPr>
-        <w:t xml:space="preserve">Steps 1 and 2 are to set up work </w:t>
-      </w:r>
-      <w:proofErr w:type="gramStart"/>
-      <w:r>
-        <w:rPr>
-          <w:color w:val="333333"/>
-          <w:w w:val="115"/>
-        </w:rPr>
-        <w:t>environment, and</w:t>
-      </w:r>
-      <w:proofErr w:type="gramEnd"/>
-      <w:r>
-        <w:rPr>
-          <w:color w:val="333333"/>
-          <w:w w:val="115"/>
-        </w:rPr>
-        <w:t xml:space="preserve"> are only need to be done once.</w:t>
+        <w:t>Steps 1 and 2 are to set up work environment, and are only need to be done once.</w:t>
       </w:r>
     </w:p>
     <w:p>
@@ -2701,7 +2657,6 @@
         </w:rPr>
         <w:t xml:space="preserve"> </w:t>
       </w:r>
-      <w:proofErr w:type="gramStart"/>
       <w:r>
         <w:rPr>
           <w:rFonts w:ascii="Lucida Console"/>
@@ -2729,7 +2684,6 @@
         </w:rPr>
         <w:t>,</w:t>
       </w:r>
-      <w:proofErr w:type="gramEnd"/>
       <w:r>
         <w:rPr>
           <w:color w:val="333333"/>
@@ -2932,23 +2886,7 @@
           <w:w w:val="110"/>
           <w:sz w:val="19"/>
         </w:rPr>
-        <w:t>as your</w:t>
-      </w:r>
-      <w:r>
-        <w:rPr>
-          <w:color w:val="333333"/>
-          <w:w w:val="110"/>
-          <w:sz w:val="19"/>
-        </w:rPr>
-        <w:t xml:space="preserve"> </w:t>
-      </w:r>
-      <w:r>
-        <w:rPr>
-          <w:color w:val="333333"/>
-          <w:w w:val="110"/>
-          <w:sz w:val="19"/>
-        </w:rPr>
-        <w:t>password.</w:t>
+        <w:t>as your password.</w:t>
       </w:r>
     </w:p>
     <w:p>
@@ -3195,15 +3133,7 @@
           <w:w w:val="120"/>
           <w:sz w:val="19"/>
         </w:rPr>
-        <w:t>Sparta</w:t>
-      </w:r>
-      <w:r>
-        <w:rPr>
-          <w:color w:val="333333"/>
-          <w:w w:val="120"/>
-          <w:sz w:val="19"/>
-        </w:rPr>
-        <w:t>n</w:t>
+        <w:t>Spartan</w:t>
       </w:r>
     </w:p>
     <w:p>
@@ -3627,30 +3557,7 @@
           <w:color w:val="333333"/>
           <w:w w:val="115"/>
         </w:rPr>
-        <w:t xml:space="preserve">The command prompt is where you type and run your scripts. The SFTP window provides a graphical user interface where you can create/copy/delete files and folders, upload files to Spartan by dragging a file from left to </w:t>
-      </w:r>
-      <w:proofErr w:type="gramStart"/>
-      <w:r>
-        <w:rPr>
-          <w:color w:val="333333"/>
-          <w:w w:val="115"/>
-        </w:rPr>
-        <w:t>right, and</w:t>
-      </w:r>
-      <w:proofErr w:type="gramEnd"/>
-      <w:r>
-        <w:rPr>
-          <w:color w:val="333333"/>
-          <w:w w:val="115"/>
-        </w:rPr>
-        <w:t xml:space="preserve"> download files to your lap</w:t>
-      </w:r>
-      <w:r>
-        <w:rPr>
-          <w:color w:val="333333"/>
-          <w:w w:val="115"/>
-        </w:rPr>
-        <w:t>top by dragging files from right to left.</w:t>
+        <w:t>The command prompt is where you type and run your scripts. The SFTP window provides a graphical user interface where you can create/copy/delete files and folders, upload files to Spartan by dragging a file from left to right, and download files to your laptop by dragging files from right to left.</w:t>
       </w:r>
     </w:p>
     <w:p>
@@ -3665,7 +3572,7 @@
           <w:noProof/>
         </w:rPr>
         <w:drawing>
-          <wp:anchor distT="0" distB="0" distL="0" distR="0" simplePos="0" relativeHeight="251656192" behindDoc="0" locked="0" layoutInCell="1" allowOverlap="1" wp14:anchorId="07D27F28" wp14:editId="63D2EEC5">
+          <wp:anchor distT="0" distB="0" distL="0" distR="0" simplePos="0" relativeHeight="251601920" behindDoc="0" locked="0" layoutInCell="1" allowOverlap="1" wp14:anchorId="07D27F28" wp14:editId="63D2EEC5">
             <wp:simplePos x="0" y="0"/>
             <wp:positionH relativeFrom="page">
               <wp:posOffset>1980565</wp:posOffset>
@@ -3727,7 +3634,7 @@
           <w:noProof/>
         </w:rPr>
         <w:drawing>
-          <wp:anchor distT="0" distB="0" distL="0" distR="0" simplePos="0" relativeHeight="251659264" behindDoc="0" locked="0" layoutInCell="1" allowOverlap="1" wp14:anchorId="02F38EEC" wp14:editId="2E1EF4CD">
+          <wp:anchor distT="0" distB="0" distL="0" distR="0" simplePos="0" relativeHeight="251602944" behindDoc="0" locked="0" layoutInCell="1" allowOverlap="1" wp14:anchorId="02F38EEC" wp14:editId="2E1EF4CD">
             <wp:simplePos x="0" y="0"/>
             <wp:positionH relativeFrom="page">
               <wp:posOffset>1994535</wp:posOffset>
@@ -3908,26 +3815,15 @@
           <w:sz w:val="17"/>
           <w:u w:val="single" w:color="E7E9EC"/>
         </w:rPr>
-        <w:t>/data/gpfs/projects/punim1439/workflow/netlogo_</w:t>
-      </w:r>
-      <w:proofErr w:type="gramStart"/>
+        <w:t>/data/gpfs/projects/punim1439/workflow/netlogo_hpc</w:t>
+      </w:r>
       <w:r>
         <w:rPr>
           <w:rFonts w:ascii="Lucida Console"/>
           <w:color w:val="333333"/>
+          <w:spacing w:val="-91"/>
           <w:w w:val="110"/>
           <w:sz w:val="17"/>
-          <w:u w:val="single" w:color="E7E9EC"/>
-        </w:rPr>
-        <w:t>hpc</w:t>
-      </w:r>
-      <w:r>
-        <w:rPr>
-          <w:rFonts w:ascii="Lucida Console"/>
-          <w:color w:val="333333"/>
-          <w:spacing w:val="-91"/>
-          <w:w w:val="110"/>
-          <w:sz w:val="17"/>
         </w:rPr>
         <w:t xml:space="preserve"> </w:t>
       </w:r>
@@ -3939,7 +3835,6 @@
         </w:rPr>
         <w:t>.</w:t>
       </w:r>
-      <w:proofErr w:type="gramEnd"/>
       <w:r>
         <w:rPr>
           <w:color w:val="333333"/>
@@ -4140,7 +4035,6 @@
                         <w:sz w:val="17"/>
                       </w:rPr>
                     </w:pPr>
-                    <w:proofErr w:type="gramStart"/>
                     <w:r>
                       <w:rPr>
                         <w:rFonts w:ascii="Lucida Console"/>
@@ -4164,16 +4058,7 @@
                         <w:color w:val="333333"/>
                         <w:sz w:val="17"/>
                       </w:rPr>
-                      <w:t>/</w:t>
-                    </w:r>
-                    <w:proofErr w:type="gramEnd"/>
-                    <w:r>
-                      <w:rPr>
-                        <w:rFonts w:ascii="Lucida Console"/>
-                        <w:color w:val="333333"/>
-                        <w:sz w:val="17"/>
-                      </w:rPr>
-                      <w:t>data/gpfs/projects/punim1439/workflow/netlogo_hpc</w:t>
+                      <w:t>/data/gpfs/projects/punim1439/workflow/netlogo_hpc</w:t>
                     </w:r>
                   </w:p>
                 </w:txbxContent>
@@ -4225,26 +4110,15 @@
           <w:sz w:val="17"/>
           <w:u w:val="single" w:color="E7E9EC"/>
         </w:rPr>
-        <w:t>/data/gpfs/projects/punim1439/workflow/netlogo_</w:t>
-      </w:r>
-      <w:proofErr w:type="gramStart"/>
+        <w:t>/data/gpfs/projects/punim1439/workflow/netlogo_hpc</w:t>
+      </w:r>
       <w:r>
         <w:rPr>
           <w:rFonts w:ascii="Lucida Console"/>
           <w:color w:val="333333"/>
+          <w:spacing w:val="-95"/>
           <w:w w:val="110"/>
           <w:sz w:val="17"/>
-          <w:u w:val="single" w:color="E7E9EC"/>
-        </w:rPr>
-        <w:t>hpc</w:t>
-      </w:r>
-      <w:r>
-        <w:rPr>
-          <w:rFonts w:ascii="Lucida Console"/>
-          <w:color w:val="333333"/>
-          <w:spacing w:val="-95"/>
-          <w:w w:val="110"/>
-          <w:sz w:val="17"/>
         </w:rPr>
         <w:t xml:space="preserve"> </w:t>
       </w:r>
@@ -4256,7 +4130,6 @@
         </w:rPr>
         <w:t>.</w:t>
       </w:r>
-      <w:proofErr w:type="gramEnd"/>
     </w:p>
     <w:p>
       <w:pPr>
@@ -4494,14 +4367,7 @@
           <w:color w:val="333333"/>
           <w:w w:val="115"/>
         </w:rPr>
-        <w:t xml:space="preserve">to install (unzip) NetLogo to current </w:t>
-      </w:r>
-      <w:r>
-        <w:rPr>
-          <w:color w:val="333333"/>
-          <w:w w:val="115"/>
-        </w:rPr>
-        <w:t>directory.</w:t>
+        <w:t>to install (unzip) NetLogo to current directory.</w:t>
       </w:r>
     </w:p>
     <w:p>
@@ -4687,29 +4553,14 @@
           <w:color w:val="333333"/>
           <w:w w:val="115"/>
         </w:rPr>
-        <w:t>🖱</w:t>
-      </w:r>
-      <w:r>
-        <w:rPr>
-          <w:rFonts w:ascii="Segoe UI Emoji" w:eastAsia="Segoe UI Emoji"/>
-          <w:color w:val="333333"/>
-          <w:w w:val="115"/>
-        </w:rPr>
-        <w:t xml:space="preserve"> </w:t>
-      </w:r>
-      <w:r>
-        <w:rPr>
-          <w:color w:val="333333"/>
-          <w:w w:val="115"/>
-        </w:rPr>
-        <w:t xml:space="preserve">in command prompt to paste content from </w:t>
-      </w:r>
-      <w:r>
-        <w:rPr>
-          <w:color w:val="333333"/>
-          <w:w w:val="115"/>
-        </w:rPr>
-        <w:t>clipboard.</w:t>
+        <w:t xml:space="preserve">🖱 </w:t>
+      </w:r>
+      <w:r>
+        <w:rPr>
+          <w:color w:val="333333"/>
+          <w:w w:val="115"/>
+        </w:rPr>
+        <w:t>in command prompt to paste content from clipboard.</w:t>
       </w:r>
     </w:p>
     <w:p>
@@ -4739,7 +4590,14 @@
           <w:color w:val="333333"/>
           <w:w w:val="115"/>
         </w:rPr>
-        <w:t>⬆</w:t>
+        <w:t xml:space="preserve">⬆ </w:t>
+      </w:r>
+      <w:r>
+        <w:rPr>
+          <w:color w:val="333333"/>
+          <w:w w:val="115"/>
+        </w:rPr>
+        <w:t xml:space="preserve">and down arrow key </w:t>
       </w:r>
       <w:r>
         <w:rPr>
@@ -4747,30 +4605,7 @@
           <w:color w:val="333333"/>
           <w:w w:val="115"/>
         </w:rPr>
-        <w:t xml:space="preserve"> </w:t>
-      </w:r>
-      <w:r>
-        <w:rPr>
-          <w:color w:val="333333"/>
-          <w:w w:val="115"/>
-        </w:rPr>
-        <w:t xml:space="preserve">and down arrow key </w:t>
-      </w:r>
-      <w:r>
-        <w:rPr>
-          <w:rFonts w:ascii="Segoe UI Emoji" w:eastAsia="Segoe UI Emoji" w:hAnsi="Segoe UI Emoji" w:cs="Segoe UI Emoji"/>
-          <w:color w:val="333333"/>
-          <w:w w:val="115"/>
-        </w:rPr>
-        <w:t>⬇</w:t>
-      </w:r>
-      <w:r>
-        <w:rPr>
-          <w:rFonts w:ascii="Segoe UI Emoji" w:eastAsia="Segoe UI Emoji" w:hAnsi="Segoe UI Emoji" w:cs="Segoe UI Emoji"/>
-          <w:color w:val="333333"/>
-          <w:w w:val="115"/>
-        </w:rPr>
-        <w:t xml:space="preserve"> </w:t>
+        <w:t xml:space="preserve">⬇ </w:t>
       </w:r>
       <w:r>
         <w:rPr>
@@ -5149,15 +4984,7 @@
           <w:w w:val="110"/>
           <w:sz w:val="19"/>
         </w:rPr>
-        <w:t>with 100</w:t>
-      </w:r>
-      <w:r>
-        <w:rPr>
-          <w:color w:val="333333"/>
-          <w:w w:val="110"/>
-          <w:sz w:val="19"/>
-        </w:rPr>
-        <w:t xml:space="preserve"> values,</w:t>
+        <w:t>with 100 values,</w:t>
       </w:r>
       <w:r>
         <w:rPr>
@@ -5528,18 +5355,7 @@
           <w:sz w:val="17"/>
           <w:u w:val="single" w:color="E7E9EC"/>
         </w:rPr>
-        <w:t>Wolf_Sheep_</w:t>
-      </w:r>
-      <w:proofErr w:type="gramStart"/>
-      <w:r>
-        <w:rPr>
-          <w:rFonts w:ascii="Lucida Console"/>
-          <w:color w:val="333333"/>
-          <w:w w:val="105"/>
-          <w:sz w:val="17"/>
-          <w:u w:val="single" w:color="E7E9EC"/>
-        </w:rPr>
-        <w:t>Predation.nlogo</w:t>
+        <w:t>Wolf_Sheep_Predation.nlogo</w:t>
       </w:r>
       <w:r>
         <w:rPr>
@@ -5557,16 +5373,7 @@
           <w:w w:val="105"/>
           <w:sz w:val="19"/>
         </w:rPr>
-        <w:t>,</w:t>
-      </w:r>
-      <w:proofErr w:type="gramEnd"/>
-      <w:r>
-        <w:rPr>
-          <w:color w:val="333333"/>
-          <w:w w:val="105"/>
-          <w:sz w:val="19"/>
-        </w:rPr>
-        <w:t xml:space="preserve"> </w:t>
+        <w:t xml:space="preserve">, </w:t>
       </w:r>
       <w:r>
         <w:rPr>
@@ -5782,7 +5589,6 @@
           </v:group>
         </w:pict>
       </w:r>
-      <w:proofErr w:type="gramStart"/>
       <w:r>
         <w:rPr>
           <w:rFonts w:ascii="Lucida Console"/>
@@ -5808,16 +5614,7 @@
           <w:w w:val="110"/>
           <w:sz w:val="19"/>
         </w:rPr>
-        <w:t>)</w:t>
-      </w:r>
-      <w:proofErr w:type="gramEnd"/>
-      <w:r>
-        <w:rPr>
-          <w:color w:val="333333"/>
-          <w:w w:val="110"/>
-          <w:sz w:val="19"/>
-        </w:rPr>
-        <w:t xml:space="preserve"> directly to HPC using:</w:t>
+        <w:t>) directly to HPC using:</w:t>
       </w:r>
     </w:p>
     <w:p>
@@ -6157,19 +5954,8 @@
                         <w:sz w:val="17"/>
                         <w:u w:val="single" w:color="E7E9EC"/>
                       </w:rPr>
-                      <w:t>submit_</w:t>
-                    </w:r>
-                    <w:proofErr w:type="gramStart"/>
-                    <w:r>
-                      <w:rPr>
-                        <w:rFonts w:ascii="Lucida Console"/>
-                        <w:color w:val="333333"/>
-                        <w:sz w:val="17"/>
-                        <w:u w:val="single" w:color="E7E9EC"/>
-                      </w:rPr>
-                      <w:t>jobarray.slurm</w:t>
-                    </w:r>
-                    <w:proofErr w:type="gramEnd"/>
+                      <w:t>submit_jobarray.slurm</w:t>
+                    </w:r>
                   </w:p>
                 </w:txbxContent>
               </v:textbox>
@@ -6441,26 +6227,15 @@
           <w:sz w:val="17"/>
           <w:u w:val="single" w:color="E7E9EC"/>
         </w:rPr>
-        <w:t>Wolf_Sheep_</w:t>
-      </w:r>
-      <w:proofErr w:type="gramStart"/>
+        <w:t>Wolf_Sheep_Predation</w:t>
+      </w:r>
       <w:r>
         <w:rPr>
           <w:rFonts w:ascii="Lucida Console"/>
           <w:color w:val="333333"/>
+          <w:spacing w:val="-91"/>
           <w:w w:val="115"/>
           <w:sz w:val="17"/>
-          <w:u w:val="single" w:color="E7E9EC"/>
-        </w:rPr>
-        <w:t>Predation</w:t>
-      </w:r>
-      <w:r>
-        <w:rPr>
-          <w:rFonts w:ascii="Lucida Console"/>
-          <w:color w:val="333333"/>
-          <w:spacing w:val="-91"/>
-          <w:w w:val="115"/>
-          <w:sz w:val="17"/>
         </w:rPr>
         <w:t xml:space="preserve"> </w:t>
       </w:r>
@@ -6472,7 +6247,6 @@
         </w:rPr>
         <w:t>:</w:t>
       </w:r>
-      <w:proofErr w:type="gramEnd"/>
     </w:p>
     <w:p>
       <w:pPr>
@@ -7227,56 +7001,7 @@
           <w:color w:val="333333"/>
           <w:w w:val="110"/>
         </w:rPr>
-        <w:t xml:space="preserve">Unix EOL, </w:t>
-      </w:r>
-      <w:r>
-        <w:rPr>
-          <w:color w:val="333333"/>
-          <w:w w:val="110"/>
-        </w:rPr>
-        <w:t>as</w:t>
-      </w:r>
-      <w:r>
-        <w:rPr>
-          <w:color w:val="333333"/>
-          <w:w w:val="110"/>
-        </w:rPr>
-        <w:t xml:space="preserve"> HPC</w:t>
-      </w:r>
-      <w:r>
-        <w:rPr>
-          <w:color w:val="333333"/>
-          <w:w w:val="110"/>
-        </w:rPr>
-        <w:t xml:space="preserve"> is </w:t>
-      </w:r>
-      <w:r>
-        <w:rPr>
-          <w:color w:val="333333"/>
-          <w:w w:val="110"/>
-        </w:rPr>
-        <w:t xml:space="preserve">using </w:t>
-      </w:r>
-      <w:r>
-        <w:rPr>
-          <w:color w:val="333333"/>
-          <w:w w:val="110"/>
-        </w:rPr>
-        <w:t xml:space="preserve">Unix </w:t>
-      </w:r>
-      <w:r>
-        <w:rPr>
-          <w:color w:val="333333"/>
-          <w:w w:val="110"/>
-        </w:rPr>
-        <w:t>like</w:t>
-      </w:r>
-      <w:r>
-        <w:rPr>
-          <w:color w:val="333333"/>
-          <w:w w:val="110"/>
-        </w:rPr>
-        <w:t xml:space="preserve"> operation</w:t>
+        <w:t>Unix EOL, as HPC is using Unix like operation</w:t>
       </w:r>
       <w:r>
         <w:rPr>
@@ -7507,7 +7232,6 @@
                         <w:sz w:val="19"/>
                       </w:rPr>
                     </w:pPr>
-                    <w:proofErr w:type="gramStart"/>
                     <w:r>
                       <w:rPr>
                         <w:color w:val="333333"/>
@@ -7526,7 +7250,6 @@
                       </w:rPr>
                       <w:t>submit_jobarray.slurm.bak</w:t>
                     </w:r>
-                    <w:proofErr w:type="gramEnd"/>
                     <w:r>
                       <w:rPr>
                         <w:rFonts w:ascii="Lucida Console"/>
@@ -7676,20 +7399,8 @@
                         <w:sz w:val="29"/>
                         <w:u w:val="single" w:color="E7E9EC"/>
                       </w:rPr>
-                      <w:t>submit_</w:t>
-                    </w:r>
-                    <w:proofErr w:type="gramStart"/>
-                    <w:r>
-                      <w:rPr>
-                        <w:rFonts w:ascii="Lucida Console"/>
-                        <w:color w:val="333333"/>
-                        <w:spacing w:val="3"/>
-                        <w:sz w:val="29"/>
-                        <w:u w:val="single" w:color="E7E9EC"/>
-                      </w:rPr>
-                      <w:t>jobarray.slurm</w:t>
-                    </w:r>
-                    <w:proofErr w:type="gramEnd"/>
+                      <w:t>submit_jobarray.slurm</w:t>
+                    </w:r>
                   </w:p>
                 </w:txbxContent>
               </v:textbox>
@@ -7764,19 +7475,8 @@
                         <w:sz w:val="17"/>
                         <w:u w:val="single" w:color="E7E9EC"/>
                       </w:rPr>
-                      <w:t>submit_</w:t>
-                    </w:r>
-                    <w:proofErr w:type="gramStart"/>
-                    <w:r>
-                      <w:rPr>
-                        <w:rFonts w:ascii="Lucida Console"/>
-                        <w:color w:val="333333"/>
-                        <w:sz w:val="17"/>
-                        <w:u w:val="single" w:color="E7E9EC"/>
-                      </w:rPr>
-                      <w:t>jobarray.slurm</w:t>
-                    </w:r>
-                    <w:proofErr w:type="gramEnd"/>
+                      <w:t>submit_jobarray.slurm</w:t>
+                    </w:r>
                   </w:p>
                 </w:txbxContent>
               </v:textbox>
@@ -7824,14 +7524,7 @@
           <w:color w:val="333333"/>
           <w:w w:val="115"/>
         </w:rPr>
-        <w:t>(using text editor notepad++, notepad, etc.</w:t>
-      </w:r>
-      <w:r>
-        <w:rPr>
-          <w:color w:val="333333"/>
-          <w:w w:val="115"/>
-        </w:rPr>
-        <w:t>).</w:t>
+        <w:t>(using text editor notepad++, notepad, etc.).</w:t>
       </w:r>
     </w:p>
     <w:p>
@@ -8227,15 +7920,7 @@
           <w:w w:val="105"/>
           <w:sz w:val="19"/>
         </w:rPr>
-        <w:t>directive,</w:t>
-      </w:r>
-      <w:r>
-        <w:rPr>
-          <w:color w:val="333333"/>
-          <w:w w:val="105"/>
-          <w:sz w:val="19"/>
-        </w:rPr>
-        <w:t xml:space="preserve"> </w:t>
+        <w:t xml:space="preserve">directive, </w:t>
       </w:r>
       <w:r>
         <w:rPr>
@@ -8245,7 +7930,6 @@
         </w:rPr>
         <w:t>--</w:t>
       </w:r>
-      <w:proofErr w:type="gramStart"/>
       <w:r>
         <w:rPr>
           <w:rFonts w:ascii="Lucida Console"/>
@@ -8271,16 +7955,7 @@
           <w:w w:val="105"/>
           <w:sz w:val="19"/>
         </w:rPr>
-        <w:t>,</w:t>
-      </w:r>
-      <w:proofErr w:type="gramEnd"/>
-      <w:r>
-        <w:rPr>
-          <w:color w:val="333333"/>
-          <w:w w:val="105"/>
-          <w:sz w:val="19"/>
-        </w:rPr>
-        <w:t xml:space="preserve">  </w:t>
+        <w:t xml:space="preserve">,  </w:t>
       </w:r>
       <w:r>
         <w:rPr>
@@ -8532,16 +8207,7 @@
           <w:w w:val="110"/>
           <w:sz w:val="19"/>
         </w:rPr>
-        <w:t xml:space="preserve">: current directory </w:t>
-      </w:r>
-      <w:proofErr w:type="gramStart"/>
-      <w:r>
-        <w:rPr>
-          <w:color w:val="333333"/>
-          <w:w w:val="110"/>
-          <w:sz w:val="19"/>
-        </w:rPr>
-        <w:t xml:space="preserve">of  </w:t>
+        <w:t xml:space="preserve">: current directory of  </w:t>
       </w:r>
       <w:r>
         <w:rPr>
@@ -8551,18 +8217,7 @@
           <w:sz w:val="17"/>
           <w:u w:val="single" w:color="E7E9EC"/>
         </w:rPr>
-        <w:t>submit</w:t>
-      </w:r>
-      <w:proofErr w:type="gramEnd"/>
-      <w:r>
-        <w:rPr>
-          <w:rFonts w:ascii="Lucida Console"/>
-          <w:color w:val="333333"/>
-          <w:w w:val="110"/>
-          <w:sz w:val="17"/>
-          <w:u w:val="single" w:color="E7E9EC"/>
-        </w:rPr>
-        <w:t>_jobarray.slurm</w:t>
+        <w:t>submit_jobarray.slurm</w:t>
       </w:r>
       <w:r>
         <w:rPr>
@@ -8689,16 +8344,7 @@
           <w:w w:val="110"/>
           <w:sz w:val="19"/>
         </w:rPr>
-        <w:t xml:space="preserve">: file path </w:t>
-      </w:r>
-      <w:proofErr w:type="gramStart"/>
-      <w:r>
-        <w:rPr>
-          <w:color w:val="333333"/>
-          <w:w w:val="110"/>
-          <w:sz w:val="19"/>
-        </w:rPr>
-        <w:t xml:space="preserve">of  </w:t>
+        <w:t xml:space="preserve">: file path of  </w:t>
       </w:r>
       <w:r>
         <w:rPr>
@@ -8726,7 +8372,6 @@
         </w:rPr>
         <w:t>headless.sh</w:t>
       </w:r>
-      <w:proofErr w:type="gramEnd"/>
       <w:r>
         <w:rPr>
           <w:rFonts w:ascii="Lucida Console"/>
@@ -8956,19 +8601,8 @@
                         <w:w w:val="105"/>
                         <w:sz w:val="17"/>
                       </w:rPr>
-                      <w:t>submit_</w:t>
-                    </w:r>
-                    <w:proofErr w:type="gramStart"/>
-                    <w:r>
-                      <w:rPr>
-                        <w:rFonts w:ascii="Lucida Console"/>
-                        <w:color w:val="333333"/>
-                        <w:w w:val="105"/>
-                        <w:sz w:val="17"/>
-                      </w:rPr>
-                      <w:t>jobarray.slurm</w:t>
-                    </w:r>
-                    <w:proofErr w:type="gramEnd"/>
+                      <w:t>submit_jobarray.slurm</w:t>
+                    </w:r>
                   </w:p>
                 </w:txbxContent>
               </v:textbox>
@@ -8983,18 +8617,8 @@
           <w:w w:val="120"/>
           <w:sz w:val="19"/>
         </w:rPr>
-        <w:t xml:space="preserve">End of Line (EOL) Conversion </w:t>
-      </w:r>
-      <w:proofErr w:type="gramStart"/>
-      <w:r>
-        <w:rPr>
-          <w:color w:val="333333"/>
-          <w:w w:val="120"/>
-          <w:sz w:val="19"/>
-        </w:rPr>
-        <w:t>From</w:t>
-      </w:r>
-      <w:proofErr w:type="gramEnd"/>
+        <w:t>End of Line (EOL) Conversion From</w:t>
+      </w:r>
       <w:r>
         <w:rPr>
           <w:color w:val="333333"/>
@@ -9115,20 +8739,8 @@
                         <w:sz w:val="17"/>
                         <w:u w:val="single" w:color="E7E9EC"/>
                       </w:rPr>
-                      <w:t>sbatch submit_</w:t>
-                    </w:r>
-                    <w:proofErr w:type="gramStart"/>
-                    <w:r>
-                      <w:rPr>
-                        <w:rFonts w:ascii="Lucida Console"/>
-                        <w:color w:val="333333"/>
-                        <w:w w:val="105"/>
-                        <w:sz w:val="17"/>
-                        <w:u w:val="single" w:color="E7E9EC"/>
-                      </w:rPr>
-                      <w:t>jobarray.slurm</w:t>
-                    </w:r>
-                    <w:proofErr w:type="gramEnd"/>
+                      <w:t>sbatch submit_jobarray.slurm</w:t>
+                    </w:r>
                   </w:p>
                 </w:txbxContent>
               </v:textbox>
@@ -9190,19 +8802,8 @@
                         <w:w w:val="105"/>
                         <w:sz w:val="17"/>
                       </w:rPr>
-                      <w:t>sbatch submit_</w:t>
-                    </w:r>
-                    <w:proofErr w:type="gramStart"/>
-                    <w:r>
-                      <w:rPr>
-                        <w:rFonts w:ascii="Lucida Console"/>
-                        <w:color w:val="333333"/>
-                        <w:w w:val="105"/>
-                        <w:sz w:val="17"/>
-                      </w:rPr>
-                      <w:t>jobarray.slurm</w:t>
-                    </w:r>
-                    <w:proofErr w:type="gramEnd"/>
+                      <w:t>sbatch submit_jobarray.slurm</w:t>
+                    </w:r>
                   </w:p>
                 </w:txbxContent>
               </v:textbox>
@@ -9620,7 +9221,6 @@
                       </w:rPr>
                       <w:t>--</w:t>
                     </w:r>
-                    <w:proofErr w:type="gramStart"/>
                     <w:r>
                       <w:rPr>
                         <w:rFonts w:ascii="Lucida Console"/>
@@ -9648,18 +9248,7 @@
                         <w:sz w:val="17"/>
                         <w:u w:val="single" w:color="E7E9EC"/>
                       </w:rPr>
-                      <w:t>name</w:t>
-                    </w:r>
-                    <w:proofErr w:type="gramEnd"/>
-                    <w:r>
-                      <w:rPr>
-                        <w:rFonts w:ascii="Lucida Console"/>
-                        <w:color w:val="333333"/>
-                        <w:w w:val="105"/>
-                        <w:sz w:val="17"/>
-                        <w:u w:val="single" w:color="E7E9EC"/>
-                      </w:rPr>
-                      <w:t>=</w:t>
+                      <w:t>name=</w:t>
                     </w:r>
                   </w:p>
                 </w:txbxContent>
@@ -9720,19 +9309,8 @@
           <w:sz w:val="17"/>
           <w:u w:val="single" w:color="E7E9EC"/>
         </w:rPr>
-        <w:t>submit_</w:t>
-      </w:r>
-      <w:proofErr w:type="gramStart"/>
-      <w:r>
-        <w:rPr>
-          <w:rFonts w:ascii="Lucida Console"/>
-          <w:color w:val="333333"/>
-          <w:sz w:val="17"/>
-          <w:u w:val="single" w:color="E7E9EC"/>
-        </w:rPr>
-        <w:t>jobarray.slurm</w:t>
-      </w:r>
-      <w:proofErr w:type="gramEnd"/>
+        <w:t>submit_jobarray.slurm</w:t>
+      </w:r>
       <w:r>
         <w:rPr>
           <w:rFonts w:ascii="Lucida Console"/>
@@ -10116,7 +9694,6 @@
                       </w:rPr>
                       <w:t xml:space="preserve">mv </w:t>
                     </w:r>
-                    <w:proofErr w:type="gramStart"/>
                     <w:r>
                       <w:rPr>
                         <w:rFonts w:ascii="Lucida Console"/>
@@ -10124,17 +9701,7 @@
                         <w:w w:val="105"/>
                         <w:sz w:val="17"/>
                       </w:rPr>
-                      <w:t>./slurm-*.out .</w:t>
-                    </w:r>
-                    <w:proofErr w:type="gramEnd"/>
-                    <w:r>
-                      <w:rPr>
-                        <w:rFonts w:ascii="Lucida Console"/>
-                        <w:color w:val="333333"/>
-                        <w:w w:val="105"/>
-                        <w:sz w:val="17"/>
-                      </w:rPr>
-                      <w:t>/slurms/</w:t>
+                      <w:t>./slurm-*.out ./slurms/</w:t>
                     </w:r>
                   </w:p>
                 </w:txbxContent>
@@ -10165,23 +9732,7 @@
           <w:color w:val="333333"/>
           <w:w w:val="115"/>
         </w:rPr>
-        <w:t xml:space="preserve">to create a folder </w:t>
-      </w:r>
-      <w:proofErr w:type="gramStart"/>
-      <w:r>
-        <w:rPr>
-          <w:color w:val="333333"/>
-          <w:w w:val="115"/>
-        </w:rPr>
-        <w:t>slurms, and</w:t>
-      </w:r>
-      <w:proofErr w:type="gramEnd"/>
-      <w:r>
-        <w:rPr>
-          <w:color w:val="333333"/>
-          <w:w w:val="115"/>
-        </w:rPr>
-        <w:t xml:space="preserve"> move all slurm-*.out files to slurms folder.</w:t>
+        <w:t>to create a folder slurms, and move all slurm-*.out files to slurms folder.</w:t>
       </w:r>
     </w:p>
     <w:p>
@@ -10354,16 +9905,7 @@
                         <w:w w:val="105"/>
                         <w:sz w:val="17"/>
                       </w:rPr>
-                      <w:t>*_tab</w:t>
-                    </w:r>
-                    <w:r>
-                      <w:rPr>
-                        <w:rFonts w:ascii="Lucida Console"/>
-                        <w:color w:val="333333"/>
-                        <w:w w:val="105"/>
-                        <w:sz w:val="17"/>
-                      </w:rPr>
-                      <w:t>le_*.csv &gt; MergedResults.csv</w:t>
+                      <w:t>*_table_*.csv &gt; MergedResults.csv</w:t>
                     </w:r>
                   </w:p>
                 </w:txbxContent>
@@ -10696,19 +10238,8 @@
                         <w:w w:val="105"/>
                         <w:sz w:val="17"/>
                       </w:rPr>
-                      <w:t>sbatch submit_</w:t>
-                    </w:r>
-                    <w:proofErr w:type="gramStart"/>
-                    <w:r>
-                      <w:rPr>
-                        <w:rFonts w:ascii="Lucida Console"/>
-                        <w:color w:val="333333"/>
-                        <w:w w:val="105"/>
-                        <w:sz w:val="17"/>
-                      </w:rPr>
-                      <w:t>jobarray.slurm</w:t>
-                    </w:r>
-                    <w:proofErr w:type="gramEnd"/>
+                      <w:t>sbatch submit_jobarray.slurm</w:t>
+                    </w:r>
                   </w:p>
                   <w:p>
                     <w:pPr>
@@ -10952,19 +10483,8 @@
                         <w:w w:val="105"/>
                         <w:sz w:val="17"/>
                       </w:rPr>
-                      <w:t>it_</w:t>
-                    </w:r>
-                    <w:proofErr w:type="gramStart"/>
-                    <w:r>
-                      <w:rPr>
-                        <w:rFonts w:ascii="Lucida Console"/>
-                        <w:color w:val="333333"/>
-                        <w:w w:val="105"/>
-                        <w:sz w:val="17"/>
-                      </w:rPr>
-                      <w:t>jobarray.slurm</w:t>
-                    </w:r>
-                    <w:proofErr w:type="gramEnd"/>
+                      <w:t>it_jobarray.slurm</w:t>
+                    </w:r>
                   </w:p>
                   <w:p/>
                   <w:p>
@@ -11029,15 +10549,7 @@
                         <w:color w:val="333333"/>
                         <w:sz w:val="17"/>
                       </w:rPr>
-                      <w:t>/data/gpfs/projects/punim1439/workfl</w:t>
-                    </w:r>
-                    <w:r>
-                      <w:rPr>
-                        <w:rFonts w:ascii="Lucida Console"/>
-                        <w:color w:val="333333"/>
-                        <w:sz w:val="17"/>
-                      </w:rPr>
-                      <w:t xml:space="preserve">ow/netlogo_hpc/Wolf_Sheep_Predation/outp </w:t>
+                      <w:t xml:space="preserve">/data/gpfs/projects/punim1439/workflow/netlogo_hpc/Wolf_Sheep_Predation/outp </w:t>
                     </w:r>
                     <w:r>
                       <w:rPr>
@@ -11179,17 +10691,8 @@
           <w:color w:val="333333"/>
           <w:w w:val="115"/>
         </w:rPr>
-        <w:t xml:space="preserve">if filename includes </w:t>
-      </w:r>
-      <w:proofErr w:type="gramStart"/>
-      <w:r>
-        <w:rPr>
-          <w:color w:val="333333"/>
-          <w:w w:val="115"/>
-        </w:rPr>
-        <w:t>space,  for</w:t>
-      </w:r>
-      <w:proofErr w:type="gramEnd"/>
+        <w:t>if filename includes space,  for</w:t>
+      </w:r>
     </w:p>
     <w:p>
       <w:pPr>
@@ -12135,23 +11638,7 @@
           <w:color w:val="333333"/>
           <w:w w:val="115"/>
         </w:rPr>
-        <w:t>Make a copy of netlogo-headless.sh (</w:t>
-      </w:r>
-      <w:proofErr w:type="gramStart"/>
-      <w:r>
-        <w:rPr>
-          <w:color w:val="333333"/>
-          <w:w w:val="115"/>
-        </w:rPr>
-        <w:t>e.g.</w:t>
-      </w:r>
-      <w:proofErr w:type="gramEnd"/>
-      <w:r>
-        <w:rPr>
-          <w:color w:val="333333"/>
-          <w:w w:val="115"/>
-        </w:rPr>
-        <w:t xml:space="preserve"> netlogo-headless-10g.sh)</w:t>
+        <w:t>Make a copy of netlogo-headless.sh (e.g. netlogo-headless-10g.sh)</w:t>
       </w:r>
     </w:p>
     <w:p>
@@ -12344,7 +11831,6 @@
         </w:rPr>
         <w:t xml:space="preserve"> </w:t>
       </w:r>
-      <w:proofErr w:type="gramStart"/>
       <w:r>
         <w:rPr>
           <w:rFonts w:ascii="Lucida Console"/>
@@ -12411,7 +11897,6 @@
         </w:rPr>
         <w:t>:</w:t>
       </w:r>
-      <w:proofErr w:type="gramEnd"/>
       <w:r>
         <w:rPr>
           <w:color w:val="333333"/>
@@ -12650,7 +12135,6 @@
                       </w:rPr>
                       <w:t>JVM_OPTS</w:t>
                     </w:r>
-                    <w:proofErr w:type="gramStart"/>
                     <w:r>
                       <w:rPr>
                         <w:rFonts w:ascii="Lucida Console"/>
@@ -12667,17 +12151,7 @@
                         <w:w w:val="105"/>
                         <w:sz w:val="17"/>
                       </w:rPr>
-                      <w:t>(</w:t>
-                    </w:r>
-                    <w:proofErr w:type="gramEnd"/>
-                    <w:r>
-                      <w:rPr>
-                        <w:rFonts w:ascii="Lucida Console"/>
-                        <w:color w:val="333333"/>
-                        <w:w w:val="105"/>
-                        <w:sz w:val="17"/>
-                      </w:rPr>
-                      <w:t>-Xmx10g</w:t>
+                      <w:t>(-Xmx10g</w:t>
                     </w:r>
                     <w:r>
                       <w:rPr>
@@ -12994,17 +12468,8 @@
           <w:color w:val="777777"/>
           <w:w w:val="115"/>
         </w:rPr>
-        <w:t xml:space="preserve">using any text editors, or </w:t>
-      </w:r>
-      <w:proofErr w:type="gramStart"/>
-      <w:r>
-        <w:rPr>
-          <w:color w:val="777777"/>
-          <w:w w:val="115"/>
-        </w:rPr>
-        <w:t>edit  in</w:t>
-      </w:r>
-      <w:proofErr w:type="gramEnd"/>
+        <w:t>using any text editors, or edit  in</w:t>
+      </w:r>
     </w:p>
     <w:p>
       <w:pPr>
@@ -13222,14 +12687,7 @@
           <w:color w:val="333333"/>
           <w:w w:val="115"/>
         </w:rPr>
-        <w:t>If your model requires an extension which is not a def</w:t>
-      </w:r>
-      <w:r>
-        <w:rPr>
-          <w:color w:val="333333"/>
-          <w:w w:val="115"/>
-        </w:rPr>
-        <w:t xml:space="preserve">ault extention of NetLogo software, the extension should be copied to the same folder of the NetLogo model or can be placed in the extension’s folder in the NetLogo extensions directory. Refer </w:t>
+        <w:t xml:space="preserve">If your model requires an extension which is not a default extention of NetLogo software, the extension should be copied to the same folder of the NetLogo model or can be placed in the extension’s folder in the NetLogo extensions directory. Refer </w:t>
       </w:r>
       <w:hyperlink r:id="rId24">
         <w:r>
@@ -13253,14 +12711,7 @@
           <w:color w:val="333333"/>
           <w:w w:val="115"/>
         </w:rPr>
-        <w:t xml:space="preserve">for where to find </w:t>
-      </w:r>
-      <w:r>
-        <w:rPr>
-          <w:color w:val="333333"/>
-          <w:w w:val="115"/>
-        </w:rPr>
-        <w:t>extensions.</w:t>
+        <w:t>for where to find extensions.</w:t>
       </w:r>
     </w:p>
     <w:p>
@@ -13336,14 +12787,7 @@
           <w:color w:val="333333"/>
           <w:w w:val="115"/>
         </w:rPr>
-        <w:t>For example, we can copy</w:t>
-      </w:r>
-      <w:r>
-        <w:rPr>
-          <w:color w:val="333333"/>
-          <w:w w:val="115"/>
-        </w:rPr>
-        <w:t xml:space="preserve"> </w:t>
+        <w:t xml:space="preserve">For example, we can copy </w:t>
       </w:r>
       <w:r>
         <w:rPr>
@@ -13477,29 +12921,7 @@
           <w:sz w:val="17"/>
           <w:u w:val="thick" w:color="E7E9EC"/>
         </w:rPr>
-        <w:t>6.2.0/app/extensions</w:t>
-      </w:r>
-      <w:proofErr w:type="gramStart"/>
-      <w:r>
-        <w:rPr>
-          <w:rFonts w:ascii="Lucida Console"/>
-          <w:color w:val="333333"/>
-          <w:w w:val="105"/>
-          <w:sz w:val="17"/>
-          <w:u w:val="thick" w:color="E7E9EC"/>
-        </w:rPr>
-        <w:t>/.bundled</w:t>
-      </w:r>
-      <w:proofErr w:type="gramEnd"/>
-      <w:r>
-        <w:rPr>
-          <w:rFonts w:ascii="Lucida Console"/>
-          <w:color w:val="333333"/>
-          <w:w w:val="105"/>
-          <w:sz w:val="17"/>
-          <w:u w:val="thick" w:color="E7E9EC"/>
-        </w:rPr>
-        <w:t>/rngs</w:t>
+        <w:t>6.2.0/app/extensions/.bundled/rngs</w:t>
       </w:r>
       <w:r>
         <w:rPr>
@@ -14107,18 +13529,8 @@
                         <w:color w:val="333333"/>
                         <w:sz w:val="17"/>
                       </w:rPr>
-                      <w:t>submit_single_</w:t>
-                    </w:r>
-                    <w:proofErr w:type="gramStart"/>
-                    <w:r>
-                      <w:rPr>
-                        <w:rFonts w:ascii="Lucida Console"/>
-                        <w:color w:val="333333"/>
-                        <w:sz w:val="17"/>
-                      </w:rPr>
-                      <w:t>job.slurm</w:t>
-                    </w:r>
-                    <w:proofErr w:type="gramEnd"/>
+                      <w:t>submit_single_job.slurm</w:t>
+                    </w:r>
                   </w:p>
                 </w:txbxContent>
               </v:textbox>
@@ -14213,19 +13625,8 @@
                         <w:w w:val="105"/>
                         <w:sz w:val="17"/>
                       </w:rPr>
-                      <w:t>submit_single_</w:t>
-                    </w:r>
-                    <w:proofErr w:type="gramStart"/>
-                    <w:r>
-                      <w:rPr>
-                        <w:rFonts w:ascii="Lucida Console"/>
-                        <w:color w:val="333333"/>
-                        <w:w w:val="105"/>
-                        <w:sz w:val="17"/>
-                      </w:rPr>
-                      <w:t>job.slurm</w:t>
-                    </w:r>
-                    <w:proofErr w:type="gramEnd"/>
+                      <w:t>submit_single_job.slurm</w:t>
+                    </w:r>
                   </w:p>
                 </w:txbxContent>
               </v:textbox>
@@ -14292,19 +13693,8 @@
                         <w:w w:val="110"/>
                         <w:sz w:val="17"/>
                       </w:rPr>
-                      <w:t>submit_</w:t>
-                    </w:r>
-                    <w:proofErr w:type="gramStart"/>
-                    <w:r>
-                      <w:rPr>
-                        <w:rFonts w:ascii="Lucida Console"/>
-                        <w:color w:val="4082C3"/>
-                        <w:w w:val="110"/>
-                        <w:sz w:val="17"/>
-                      </w:rPr>
-                      <w:t>jobarray.slurm</w:t>
-                    </w:r>
-                    <w:proofErr w:type="gramEnd"/>
+                      <w:t>submit_jobarray.slurm</w:t>
+                    </w:r>
                   </w:p>
                 </w:txbxContent>
               </v:textbox>
@@ -14383,7 +13773,6 @@
           </v:group>
         </w:pict>
       </w:r>
-      <w:proofErr w:type="gramStart"/>
       <w:r>
         <w:rPr>
           <w:rFonts w:ascii="Lucida Console"/>
@@ -14408,7 +13797,6 @@
         </w:rPr>
         <w:t>,</w:t>
       </w:r>
-      <w:proofErr w:type="gramEnd"/>
     </w:p>
     <w:p>
       <w:pPr>
@@ -14542,19 +13930,8 @@
                         <w:w w:val="105"/>
                         <w:sz w:val="17"/>
                       </w:rPr>
-                      <w:t># -- file submit_single_</w:t>
-                    </w:r>
-                    <w:proofErr w:type="gramStart"/>
-                    <w:r>
-                      <w:rPr>
-                        <w:rFonts w:ascii="Lucida Console"/>
-                        <w:color w:val="AA5400"/>
-                        <w:w w:val="105"/>
-                        <w:sz w:val="17"/>
-                      </w:rPr>
-                      <w:t>job.slurm</w:t>
-                    </w:r>
-                    <w:proofErr w:type="gramEnd"/>
+                      <w:t># -- file submit_single_job.slurm</w:t>
+                    </w:r>
                     <w:r>
                       <w:rPr>
                         <w:rFonts w:ascii="Lucida Console"/>
@@ -14584,7 +13961,6 @@
                         <w:sz w:val="17"/>
                       </w:rPr>
                     </w:pPr>
-                    <w:proofErr w:type="gramStart"/>
                     <w:r>
                       <w:rPr>
                         <w:rFonts w:ascii="Lucida Console"/>
@@ -14592,17 +13968,7 @@
                         <w:w w:val="105"/>
                         <w:sz w:val="17"/>
                       </w:rPr>
-                      <w:t>#!/</w:t>
-                    </w:r>
-                    <w:proofErr w:type="gramEnd"/>
-                    <w:r>
-                      <w:rPr>
-                        <w:rFonts w:ascii="Lucida Console"/>
-                        <w:color w:val="545454"/>
-                        <w:w w:val="105"/>
-                        <w:sz w:val="17"/>
-                      </w:rPr>
-                      <w:t>bin/bash</w:t>
+                      <w:t>#!/bin/bash</w:t>
                     </w:r>
                   </w:p>
                   <w:p>
@@ -14758,16 +14124,7 @@
                         <w:w w:val="105"/>
                         <w:sz w:val="17"/>
                       </w:rPr>
-                      <w:t>"/data/gpfs/p</w:t>
-                    </w:r>
-                    <w:r>
-                      <w:rPr>
-                        <w:rFonts w:ascii="Lucida Console"/>
-                        <w:color w:val="AA1111"/>
-                        <w:w w:val="105"/>
-                        <w:sz w:val="17"/>
-                      </w:rPr>
-                      <w:t xml:space="preserve">rojects/punim1439/workflow/netlogo_hpc/NetLogo 6.2.0/netlogo- headless.sh" </w:t>
+                      <w:t xml:space="preserve">"/data/gpfs/projects/punim1439/workflow/netlogo_hpc/NetLogo 6.2.0/netlogo- headless.sh" </w:t>
                     </w:r>
                     <w:r>
                       <w:rPr>
@@ -14928,14 +14285,7 @@
           <w:color w:val="333333"/>
           <w:w w:val="115"/>
         </w:rPr>
-        <w:t xml:space="preserve">You can also run NetLogo headless mode on Windows PC (if JAVA_HOME has been set or system PATH has included java.exe), </w:t>
-      </w:r>
-      <w:r>
-        <w:rPr>
-          <w:color w:val="333333"/>
-          <w:w w:val="115"/>
-        </w:rPr>
-        <w:t>using</w:t>
+        <w:t>You can also run NetLogo headless mode on Windows PC (if JAVA_HOME has been set or system PATH has included java.exe), using</w:t>
       </w:r>
     </w:p>
     <w:p>
@@ -15183,6 +14533,181 @@
     </w:p>
     <w:p>
       <w:pPr>
+        <w:widowControl/>
+        <w:numPr>
+          <w:ilvl w:val="0"/>
+          <w:numId w:val="7"/>
+        </w:numPr>
+        <w:shd w:val="clear" w:color="auto" w:fill="FFFFFF"/>
+        <w:autoSpaceDE/>
+        <w:autoSpaceDN/>
+        <w:rPr>
+          <w:rFonts w:asciiTheme="minorHAnsi" w:eastAsia="Times New Roman" w:hAnsiTheme="minorHAnsi" w:cstheme="minorHAnsi"/>
+          <w:color w:val="24292F"/>
+          <w:sz w:val="19"/>
+          <w:szCs w:val="19"/>
+          <w:lang w:eastAsia="zh-CN"/>
+        </w:rPr>
+      </w:pPr>
+      <w:bookmarkStart w:id="11" w:name="Cheat_Sheet"/>
+      <w:bookmarkEnd w:id="11"/>
+      <w:r>
+        <w:rPr>
+          <w:rFonts w:ascii="Segoe UI Emoji" w:eastAsia="Times New Roman" w:hAnsi="Segoe UI Emoji" w:cs="Segoe UI Emoji"/>
+          <w:color w:val="24292F"/>
+          <w:sz w:val="19"/>
+          <w:szCs w:val="19"/>
+          <w:lang w:eastAsia="zh-CN"/>
+        </w:rPr>
+        <w:t>💡</w:t>
+      </w:r>
+      <w:r>
+        <w:rPr>
+          <w:rFonts w:asciiTheme="minorHAnsi" w:eastAsia="Times New Roman" w:hAnsiTheme="minorHAnsi" w:cstheme="minorHAnsi"/>
+          <w:color w:val="24292F"/>
+          <w:sz w:val="19"/>
+          <w:szCs w:val="19"/>
+          <w:lang w:eastAsia="zh-CN"/>
+        </w:rPr>
+        <w:t> Use </w:t>
+      </w:r>
+      <w:hyperlink r:id="rId25" w:history="1">
+        <w:r>
+          <w:rPr>
+            <w:rFonts w:asciiTheme="minorHAnsi" w:eastAsia="Times New Roman" w:hAnsiTheme="minorHAnsi" w:cstheme="minorHAnsi"/>
+            <w:color w:val="0000FF"/>
+            <w:sz w:val="19"/>
+            <w:szCs w:val="19"/>
+            <w:lang w:eastAsia="zh-CN"/>
+          </w:rPr>
+          <w:t>create_xmls_nested.sh</w:t>
+        </w:r>
+      </w:hyperlink>
+      <w:r>
+        <w:rPr>
+          <w:rFonts w:asciiTheme="minorHAnsi" w:eastAsia="Times New Roman" w:hAnsiTheme="minorHAnsi" w:cstheme="minorHAnsi"/>
+          <w:color w:val="24292F"/>
+          <w:sz w:val="19"/>
+          <w:szCs w:val="19"/>
+          <w:lang w:eastAsia="zh-CN"/>
+        </w:rPr>
+        <w:t xml:space="preserve"> to split model by more than one </w:t>
+      </w:r>
+      <w:r>
+        <w:rPr>
+          <w:rFonts w:asciiTheme="minorHAnsi" w:eastAsia="Times New Roman" w:hAnsiTheme="minorHAnsi" w:cstheme="minorHAnsi"/>
+          <w:color w:val="24292F"/>
+          <w:sz w:val="19"/>
+          <w:szCs w:val="19"/>
+          <w:lang w:eastAsia="zh-CN"/>
+        </w:rPr>
+        <w:t>variable</w:t>
+      </w:r>
+    </w:p>
+    <w:p>
+      <w:pPr>
+        <w:widowControl/>
+        <w:numPr>
+          <w:ilvl w:val="1"/>
+          <w:numId w:val="7"/>
+        </w:numPr>
+        <w:shd w:val="clear" w:color="auto" w:fill="FFFFFF"/>
+        <w:autoSpaceDE/>
+        <w:autoSpaceDN/>
+        <w:spacing w:beforeAutospacing="1" w:afterAutospacing="1"/>
+        <w:rPr>
+          <w:rFonts w:asciiTheme="minorHAnsi" w:eastAsia="Times New Roman" w:hAnsiTheme="minorHAnsi" w:cstheme="minorHAnsi"/>
+          <w:color w:val="24292F"/>
+          <w:sz w:val="19"/>
+          <w:szCs w:val="19"/>
+          <w:lang w:eastAsia="zh-CN"/>
+        </w:rPr>
+      </w:pPr>
+      <w:r>
+        <w:rPr>
+          <w:rFonts w:asciiTheme="minorHAnsi" w:eastAsia="Times New Roman" w:hAnsiTheme="minorHAnsi" w:cstheme="minorHAnsi"/>
+          <w:color w:val="24292F"/>
+          <w:sz w:val="19"/>
+          <w:szCs w:val="19"/>
+          <w:lang w:eastAsia="zh-CN"/>
+        </w:rPr>
+        <w:t>BEHAVIORSPACE_NAME='HPC_Experiment'</w:t>
+      </w:r>
+    </w:p>
+    <w:p>
+      <w:pPr>
+        <w:widowControl/>
+        <w:numPr>
+          <w:ilvl w:val="1"/>
+          <w:numId w:val="7"/>
+        </w:numPr>
+        <w:shd w:val="clear" w:color="auto" w:fill="FFFFFF"/>
+        <w:autoSpaceDE/>
+        <w:autoSpaceDN/>
+        <w:spacing w:afterAutospacing="1"/>
+        <w:rPr>
+          <w:rFonts w:asciiTheme="minorHAnsi" w:eastAsia="Times New Roman" w:hAnsiTheme="minorHAnsi" w:cstheme="minorHAnsi"/>
+          <w:color w:val="24292F"/>
+          <w:sz w:val="19"/>
+          <w:szCs w:val="19"/>
+          <w:lang w:eastAsia="zh-CN"/>
+        </w:rPr>
+      </w:pPr>
+      <w:r>
+        <w:rPr>
+          <w:rFonts w:asciiTheme="minorHAnsi" w:eastAsia="Times New Roman" w:hAnsiTheme="minorHAnsi" w:cstheme="minorHAnsi"/>
+          <w:color w:val="24292F"/>
+          <w:sz w:val="19"/>
+          <w:szCs w:val="19"/>
+          <w:lang w:eastAsia="zh-CN"/>
+        </w:rPr>
+        <w:t>NETLOGO_MODEL='/data/gpfs/projects/punim1439/workflow/netlogo_hpc/Wolf_Sheep_Predation/Wolf Sheep Predation HPC.nlogo'</w:t>
+      </w:r>
+    </w:p>
+    <w:p>
+      <w:pPr>
+        <w:widowControl/>
+        <w:numPr>
+          <w:ilvl w:val="1"/>
+          <w:numId w:val="7"/>
+        </w:numPr>
+        <w:shd w:val="clear" w:color="auto" w:fill="FFFFFF"/>
+        <w:autoSpaceDE/>
+        <w:autoSpaceDN/>
+        <w:spacing w:afterAutospacing="1"/>
+        <w:rPr>
+          <w:rFonts w:asciiTheme="minorHAnsi" w:eastAsia="Times New Roman" w:hAnsiTheme="minorHAnsi" w:cstheme="minorHAnsi"/>
+          <w:color w:val="24292F"/>
+          <w:sz w:val="19"/>
+          <w:szCs w:val="19"/>
+          <w:lang w:eastAsia="zh-CN"/>
+        </w:rPr>
+      </w:pPr>
+      <w:r>
+        <w:rPr>
+          <w:rFonts w:asciiTheme="minorHAnsi" w:eastAsia="Times New Roman" w:hAnsiTheme="minorHAnsi" w:cstheme="minorHAnsi"/>
+          <w:b/>
+          <w:bCs/>
+          <w:color w:val="24292F"/>
+          <w:sz w:val="19"/>
+          <w:szCs w:val="19"/>
+          <w:lang w:eastAsia="zh-CN"/>
+        </w:rPr>
+        <w:t>SPLIT_BY_VARIABLES</w:t>
+      </w:r>
+      <w:r>
+        <w:rPr>
+          <w:rFonts w:asciiTheme="minorHAnsi" w:eastAsia="Times New Roman" w:hAnsiTheme="minorHAnsi" w:cstheme="minorHAnsi"/>
+          <w:color w:val="24292F"/>
+          <w:sz w:val="19"/>
+          <w:szCs w:val="19"/>
+          <w:lang w:eastAsia="zh-CN"/>
+        </w:rPr>
+        <w:t>=("wolf-gain-from-food" "wolf-reproduce") to split the experiment by two variables "wolf-gain-from-food" and "wolf-reproduce"</w:t>
+      </w:r>
+    </w:p>
+    <w:p>
+      <w:pPr>
         <w:pStyle w:val="Heading1"/>
         <w:tabs>
           <w:tab w:val="left" w:pos="9009"/>
@@ -15192,8 +14717,6 @@
           <w:b/>
         </w:rPr>
       </w:pPr>
-      <w:bookmarkStart w:id="11" w:name="Cheat_Sheet"/>
-      <w:bookmarkEnd w:id="11"/>
       <w:r>
         <w:rPr>
           <w:b/>
@@ -15526,27 +15049,7 @@
                         <w:w w:val="105"/>
                         <w:sz w:val="17"/>
                       </w:rPr>
-                      <w:t>submit_</w:t>
-                    </w:r>
-                    <w:proofErr w:type="gramStart"/>
-                    <w:r>
-                      <w:rPr>
-                        <w:rFonts w:ascii="Lucida Console"/>
-                        <w:color w:val="333333"/>
-                        <w:w w:val="105"/>
-                        <w:sz w:val="17"/>
-                      </w:rPr>
-                      <w:t>jobarray.slurm</w:t>
-                    </w:r>
-                    <w:proofErr w:type="gramEnd"/>
-                    <w:r>
-                      <w:rPr>
-                        <w:rFonts w:ascii="Lucida Console"/>
-                        <w:color w:val="333333"/>
-                        <w:w w:val="105"/>
-                        <w:sz w:val="17"/>
-                      </w:rPr>
-                      <w:t xml:space="preserve"> sbatch submit_jobarray.slurm</w:t>
+                      <w:t>submit_jobarray.slurm sbatch submit_jobarray.slurm</w:t>
                     </w:r>
                   </w:p>
                   <w:p>
@@ -15667,7 +15170,6 @@
                       </w:rPr>
                       <w:t xml:space="preserve">mv </w:t>
                     </w:r>
-                    <w:proofErr w:type="gramStart"/>
                     <w:r>
                       <w:rPr>
                         <w:rFonts w:ascii="Lucida Console"/>
@@ -15675,17 +15177,7 @@
                         <w:w w:val="105"/>
                         <w:sz w:val="17"/>
                       </w:rPr>
-                      <w:t>./slurm-*.out .</w:t>
-                    </w:r>
-                    <w:proofErr w:type="gramEnd"/>
-                    <w:r>
-                      <w:rPr>
-                        <w:rFonts w:ascii="Lucida Console"/>
-                        <w:color w:val="333333"/>
-                        <w:w w:val="105"/>
-                        <w:sz w:val="17"/>
-                      </w:rPr>
-                      <w:t>/slurms/</w:t>
+                      <w:t>./slurm-*.out ./slurms/</w:t>
                     </w:r>
                   </w:p>
                   <w:p>
@@ -15713,16 +15205,7 @@
                         <w:w w:val="105"/>
                         <w:sz w:val="17"/>
                       </w:rPr>
-                      <w:t>#</w:t>
-                    </w:r>
-                    <w:r>
-                      <w:rPr>
-                        <w:rFonts w:ascii="Lucida Console"/>
-                        <w:color w:val="AA5400"/>
-                        <w:w w:val="105"/>
-                        <w:sz w:val="17"/>
-                      </w:rPr>
-                      <w:t xml:space="preserve"> merge results </w:t>
+                      <w:t xml:space="preserve"># merge results </w:t>
                     </w:r>
                     <w:r>
                       <w:rPr>
@@ -16103,6 +15586,147 @@
     </w:lvl>
   </w:abstractNum>
   <w:abstractNum w:abstractNumId="2" w15:restartNumberingAfterBreak="0">
+    <w:nsid w:val="2D6367DE"/>
+    <w:multiLevelType w:val="multilevel"/>
+    <w:tmpl w:val="1E9EF0B8"/>
+    <w:lvl w:ilvl="0">
+      <w:start w:val="7"/>
+      <w:numFmt w:val="decimal"/>
+      <w:lvlText w:val="%1."/>
+      <w:lvlJc w:val="left"/>
+      <w:pPr>
+        <w:tabs>
+          <w:tab w:val="num" w:pos="720"/>
+        </w:tabs>
+        <w:ind w:left="720" w:hanging="360"/>
+      </w:pPr>
+      <w:rPr>
+        <w:rFonts w:hint="default"/>
+      </w:rPr>
+    </w:lvl>
+    <w:lvl w:ilvl="1">
+      <w:start w:val="1"/>
+      <w:numFmt w:val="bullet"/>
+      <w:lvlText w:val="o"/>
+      <w:lvlJc w:val="left"/>
+      <w:pPr>
+        <w:tabs>
+          <w:tab w:val="num" w:pos="1440"/>
+        </w:tabs>
+        <w:ind w:left="1440" w:hanging="360"/>
+      </w:pPr>
+      <w:rPr>
+        <w:rFonts w:ascii="Courier New" w:hAnsi="Courier New" w:hint="default"/>
+        <w:sz w:val="20"/>
+      </w:rPr>
+    </w:lvl>
+    <w:lvl w:ilvl="2">
+      <w:start w:val="1"/>
+      <w:numFmt w:val="decimal"/>
+      <w:lvlText w:val="%3."/>
+      <w:lvlJc w:val="left"/>
+      <w:pPr>
+        <w:tabs>
+          <w:tab w:val="num" w:pos="2160"/>
+        </w:tabs>
+        <w:ind w:left="2160" w:hanging="360"/>
+      </w:pPr>
+      <w:rPr>
+        <w:rFonts w:hint="default"/>
+      </w:rPr>
+    </w:lvl>
+    <w:lvl w:ilvl="3">
+      <w:start w:val="1"/>
+      <w:numFmt w:val="decimal"/>
+      <w:lvlText w:val="%4."/>
+      <w:lvlJc w:val="left"/>
+      <w:pPr>
+        <w:tabs>
+          <w:tab w:val="num" w:pos="2880"/>
+        </w:tabs>
+        <w:ind w:left="2880" w:hanging="360"/>
+      </w:pPr>
+      <w:rPr>
+        <w:rFonts w:hint="default"/>
+      </w:rPr>
+    </w:lvl>
+    <w:lvl w:ilvl="4">
+      <w:start w:val="1"/>
+      <w:numFmt w:val="decimal"/>
+      <w:lvlText w:val="%5."/>
+      <w:lvlJc w:val="left"/>
+      <w:pPr>
+        <w:tabs>
+          <w:tab w:val="num" w:pos="3600"/>
+        </w:tabs>
+        <w:ind w:left="3600" w:hanging="360"/>
+      </w:pPr>
+      <w:rPr>
+        <w:rFonts w:hint="default"/>
+      </w:rPr>
+    </w:lvl>
+    <w:lvl w:ilvl="5">
+      <w:start w:val="1"/>
+      <w:numFmt w:val="decimal"/>
+      <w:lvlText w:val="%6."/>
+      <w:lvlJc w:val="left"/>
+      <w:pPr>
+        <w:tabs>
+          <w:tab w:val="num" w:pos="4320"/>
+        </w:tabs>
+        <w:ind w:left="4320" w:hanging="360"/>
+      </w:pPr>
+      <w:rPr>
+        <w:rFonts w:hint="default"/>
+      </w:rPr>
+    </w:lvl>
+    <w:lvl w:ilvl="6">
+      <w:start w:val="1"/>
+      <w:numFmt w:val="decimal"/>
+      <w:lvlText w:val="%7."/>
+      <w:lvlJc w:val="left"/>
+      <w:pPr>
+        <w:tabs>
+          <w:tab w:val="num" w:pos="5040"/>
+        </w:tabs>
+        <w:ind w:left="5040" w:hanging="360"/>
+      </w:pPr>
+      <w:rPr>
+        <w:rFonts w:hint="default"/>
+      </w:rPr>
+    </w:lvl>
+    <w:lvl w:ilvl="7">
+      <w:start w:val="1"/>
+      <w:numFmt w:val="decimal"/>
+      <w:lvlText w:val="%8."/>
+      <w:lvlJc w:val="left"/>
+      <w:pPr>
+        <w:tabs>
+          <w:tab w:val="num" w:pos="5760"/>
+        </w:tabs>
+        <w:ind w:left="5760" w:hanging="360"/>
+      </w:pPr>
+      <w:rPr>
+        <w:rFonts w:hint="default"/>
+      </w:rPr>
+    </w:lvl>
+    <w:lvl w:ilvl="8">
+      <w:start w:val="1"/>
+      <w:numFmt w:val="decimal"/>
+      <w:lvlText w:val="%9."/>
+      <w:lvlJc w:val="left"/>
+      <w:pPr>
+        <w:tabs>
+          <w:tab w:val="num" w:pos="6480"/>
+        </w:tabs>
+        <w:ind w:left="6480" w:hanging="360"/>
+      </w:pPr>
+      <w:rPr>
+        <w:rFonts w:hint="default"/>
+      </w:rPr>
+    </w:lvl>
+  </w:abstractNum>
+  <w:abstractNum w:abstractNumId="3" w15:restartNumberingAfterBreak="0">
     <w:nsid w:val="3DD561C8"/>
     <w:multiLevelType w:val="hybridMultilevel"/>
     <w:tmpl w:val="24008162"/>
@@ -16213,7 +15837,7 @@
       </w:rPr>
     </w:lvl>
   </w:abstractNum>
-  <w:abstractNum w:abstractNumId="3" w15:restartNumberingAfterBreak="0">
+  <w:abstractNum w:abstractNumId="4" w15:restartNumberingAfterBreak="0">
     <w:nsid w:val="51224887"/>
     <w:multiLevelType w:val="hybridMultilevel"/>
     <w:tmpl w:val="4170CC34"/>
@@ -16324,7 +15948,7 @@
       </w:rPr>
     </w:lvl>
   </w:abstractNum>
-  <w:abstractNum w:abstractNumId="4" w15:restartNumberingAfterBreak="0">
+  <w:abstractNum w:abstractNumId="5" w15:restartNumberingAfterBreak="0">
     <w:nsid w:val="62F77178"/>
     <w:multiLevelType w:val="hybridMultilevel"/>
     <w:tmpl w:val="8FB20306"/>
@@ -16435,7 +16059,7 @@
       </w:rPr>
     </w:lvl>
   </w:abstractNum>
-  <w:abstractNum w:abstractNumId="5" w15:restartNumberingAfterBreak="0">
+  <w:abstractNum w:abstractNumId="6" w15:restartNumberingAfterBreak="0">
     <w:nsid w:val="6B1730C0"/>
     <w:multiLevelType w:val="hybridMultilevel"/>
     <w:tmpl w:val="CEAAD91E"/>
@@ -16547,22 +16171,25 @@
     </w:lvl>
   </w:abstractNum>
   <w:num w:numId="1">
-    <w:abstractNumId w:val="3"/>
+    <w:abstractNumId w:val="4"/>
   </w:num>
   <w:num w:numId="2">
     <w:abstractNumId w:val="1"/>
   </w:num>
   <w:num w:numId="3">
-    <w:abstractNumId w:val="2"/>
+    <w:abstractNumId w:val="3"/>
   </w:num>
   <w:num w:numId="4">
-    <w:abstractNumId w:val="5"/>
+    <w:abstractNumId w:val="6"/>
   </w:num>
   <w:num w:numId="5">
     <w:abstractNumId w:val="0"/>
   </w:num>
   <w:num w:numId="6">
-    <w:abstractNumId w:val="4"/>
+    <w:abstractNumId w:val="5"/>
+  </w:num>
+  <w:num w:numId="7">
+    <w:abstractNumId w:val="2"/>
   </w:num>
 </w:numbering>
 </file>

</xml_diff>